<commit_message>
fixed a few small writeup and documentation issues
</commit_message>
<xml_diff>
--- a/Writeup.docx
+++ b/Writeup.docx
@@ -105,15 +105,13 @@
       </w:r>
       <w:proofErr w:type="spellEnd"/>
       <w:r>
-        <w:t xml:space="preserve"> should move away or toward the target. There is a heuristic field, which denotes which heuristic to use when determining the distance between points. Finally, </w:t>
-      </w:r>
-      <w:proofErr w:type="gramStart"/>
-      <w:r>
-        <w:t>There</w:t>
-      </w:r>
-      <w:proofErr w:type="gramEnd"/>
-      <w:r>
-        <w:t xml:space="preserve"> is a target field. The target can be chosen from a list of predefined target and tells </w:t>
+        <w:t xml:space="preserve"> should move away or toward the target. There is a heuristic field, which denotes which heuristic to use when determining the dis</w:t>
+      </w:r>
+      <w:r>
+        <w:t>tance between points. Finally, t</w:t>
+      </w:r>
+      <w:r>
+        <w:t xml:space="preserve">here is a target field. The target can be chosen from a list of predefined target and tells </w:t>
       </w:r>
       <w:proofErr w:type="spellStart"/>
       <w:r>
@@ -194,6 +192,8 @@
       <w:r>
         <w:t>.</w:t>
       </w:r>
+      <w:bookmarkStart w:id="0" w:name="_GoBack"/>
+      <w:bookmarkEnd w:id="0"/>
     </w:p>
     <w:p/>
     <w:p>
@@ -347,10 +347,7 @@
       </w:r>
       <w:proofErr w:type="spellEnd"/>
       <w:r>
-        <w:t xml:space="preserve"> which will instantiate the entire system and make a move, ensuring that the entire functionality of the system is working properly. </w:t>
-      </w:r>
-      <w:r>
-        <w:t xml:space="preserve">The tests were written using Junit5 and </w:t>
+        <w:t xml:space="preserve"> which will instantiate the entire system and make a move, ensuring that the entire functionality of the system is working properly. The tests were written using Junit5 and </w:t>
       </w:r>
       <w:proofErr w:type="spellStart"/>
       <w:r>
@@ -393,8 +390,6 @@
       <w:r>
         <w:t xml:space="preserve"> is not able to take advantage of many of the features that are provided by a rap based system. The decision tree system was also much easier to code and understand and was much easier to create test files for. Overall, both systems were implemented and performed well, but for this environment, due to it being rather simple and the fact that goals are never fully achieved, a decision tree system seems to be the better option.</w:t>
       </w:r>
-      <w:bookmarkStart w:id="0" w:name="_GoBack"/>
-      <w:bookmarkEnd w:id="0"/>
     </w:p>
     <w:sectPr>
       <w:pgSz w:w="12240" w:h="15840"/>

</xml_diff>

<commit_message>
add results and writeup of results
</commit_message>
<xml_diff>
--- a/Writeup.docx
+++ b/Writeup.docx
@@ -1,16 +1,11 @@
 
 <file path=word/document.xml><?xml version="1.0" encoding="utf-8"?>
-<w:document xmlns:wpc="http://schemas.microsoft.com/office/word/2010/wordprocessingCanvas" xmlns:mo="http://schemas.microsoft.com/office/mac/office/2008/main" xmlns:mc="http://schemas.openxmlformats.org/markup-compatibility/2006" xmlns:mv="urn:schemas-microsoft-com:mac:vml" xmlns:o="urn:schemas-microsoft-com:office:office" xmlns:r="http://schemas.openxmlformats.org/officeDocument/2006/relationships" xmlns:m="http://schemas.openxmlformats.org/officeDocument/2006/math" xmlns:v="urn:schemas-microsoft-com:vml" xmlns:wp14="http://schemas.microsoft.com/office/word/2010/wordprocessingDrawing" xmlns:wp="http://schemas.openxmlformats.org/drawingml/2006/wordprocessingDrawing" xmlns:w10="urn:schemas-microsoft-com:office:word" xmlns:w="http://schemas.openxmlformats.org/wordprocessingml/2006/main" xmlns:w14="http://schemas.microsoft.com/office/word/2010/wordml" xmlns:w15="http://schemas.microsoft.com/office/word/2012/wordml" xmlns:wpg="http://schemas.microsoft.com/office/word/2010/wordprocessingGroup" xmlns:wpi="http://schemas.microsoft.com/office/word/2010/wordprocessingInk" xmlns:wne="http://schemas.microsoft.com/office/word/2006/wordml" xmlns:wps="http://schemas.microsoft.com/office/word/2010/wordprocessingShape" mc:Ignorable="w14 w15 wp14">
+<w:document xmlns:wpc="http://schemas.microsoft.com/office/word/2010/wordprocessingCanvas" xmlns:cx="http://schemas.microsoft.com/office/drawing/2014/chartex" xmlns:cx1="http://schemas.microsoft.com/office/drawing/2015/9/8/chartex" xmlns:cx2="http://schemas.microsoft.com/office/drawing/2015/10/21/chartex" xmlns:cx3="http://schemas.microsoft.com/office/drawing/2016/5/9/chartex" xmlns:cx4="http://schemas.microsoft.com/office/drawing/2016/5/10/chartex" xmlns:cx5="http://schemas.microsoft.com/office/drawing/2016/5/11/chartex" xmlns:mc="http://schemas.openxmlformats.org/markup-compatibility/2006" xmlns:o="urn:schemas-microsoft-com:office:office" xmlns:r="http://schemas.openxmlformats.org/officeDocument/2006/relationships" xmlns:m="http://schemas.openxmlformats.org/officeDocument/2006/math" xmlns:v="urn:schemas-microsoft-com:vml" xmlns:wp14="http://schemas.microsoft.com/office/word/2010/wordprocessingDrawing" xmlns:wp="http://schemas.openxmlformats.org/drawingml/2006/wordprocessingDrawing" xmlns:w10="urn:schemas-microsoft-com:office:word" xmlns:w="http://schemas.openxmlformats.org/wordprocessingml/2006/main" xmlns:w14="http://schemas.microsoft.com/office/word/2010/wordml" xmlns:w15="http://schemas.microsoft.com/office/word/2012/wordml" xmlns:w16se="http://schemas.microsoft.com/office/word/2015/wordml/symex" xmlns:wpg="http://schemas.microsoft.com/office/word/2010/wordprocessingGroup" xmlns:wpi="http://schemas.microsoft.com/office/word/2010/wordprocessingInk" xmlns:wne="http://schemas.microsoft.com/office/word/2006/wordml" xmlns:wps="http://schemas.microsoft.com/office/word/2010/wordprocessingShape" mc:Ignorable="w14 w15 w16se wp14">
   <w:body>
     <w:p>
       <w:r>
-        <w:t xml:space="preserve">Craig Ellis, Andrew </w:t>
-      </w:r>
-      <w:proofErr w:type="spellStart"/>
-      <w:r>
-        <w:t>Knueven</w:t>
-      </w:r>
-      <w:proofErr w:type="spellEnd"/>
+        <w:t>Craig Ellis, Andrew Knueven</w:t>
+      </w:r>
     </w:p>
     <w:p>
       <w:r>
@@ -97,7 +92,12 @@
       </w:r>
       <w:proofErr w:type="spellEnd"/>
       <w:r>
-        <w:t xml:space="preserve"> for this decision to be correct). Finally, the decision node has a success and a failure node, which are the IDs of the node to go to depending on whether the decision was correct or not. The action node has 3 other fields besides the type. It has a direction which can be AWAY or TOWARDS. This dictates whether </w:t>
+        <w:t xml:space="preserve"> for this decision to be correct). Finally, the decision node has a success and a failure node, which are the IDs of the </w:t>
+      </w:r>
+      <w:bookmarkStart w:id="0" w:name="_GoBack"/>
+      <w:bookmarkEnd w:id="0"/>
+      <w:r>
+        <w:t xml:space="preserve">node to go to depending on whether the decision was correct or not. The action node has 3 other fields besides the type. It has a direction which can be AWAY or TOWARDS. This dictates whether </w:t>
       </w:r>
       <w:proofErr w:type="spellStart"/>
       <w:r>
@@ -192,8 +192,6 @@
       <w:r>
         <w:t>.</w:t>
       </w:r>
-      <w:bookmarkStart w:id="0" w:name="_GoBack"/>
-      <w:bookmarkEnd w:id="0"/>
     </w:p>
     <w:p/>
     <w:p>
@@ -391,6 +389,73 @@
         <w:t xml:space="preserve"> is not able to take advantage of many of the features that are provided by a rap based system. The decision tree system was also much easier to code and understand and was much easier to create test files for. Overall, both systems were implemented and performed well, but for this environment, due to it being rather simple and the fact that goals are never fully achieved, a decision tree system seems to be the better option.</w:t>
       </w:r>
     </w:p>
+    <w:p/>
+    <w:p>
+      <w:pPr>
+        <w:rPr>
+          <w:b/>
+          <w:sz w:val="28"/>
+          <w:u w:val="single"/>
+        </w:rPr>
+      </w:pPr>
+      <w:r>
+        <w:rPr>
+          <w:b/>
+          <w:sz w:val="28"/>
+          <w:u w:val="single"/>
+        </w:rPr>
+        <w:t>Results</w:t>
+      </w:r>
+    </w:p>
+    <w:p>
+      <w:r>
+        <w:rPr>
+          <w:sz w:val="28"/>
+        </w:rPr>
+        <w:tab/>
+      </w:r>
+      <w:r>
+        <w:t>Our decision trees and RAP files were tuned using an iterative process. The “data” folder contains 5 decision trees and 7 RAPs, each tuning different bits of the architecture and adding preconditions until we reached what we believe is the most efficient version of each system. To test the per</w:t>
+      </w:r>
+      <w:r>
+        <w:t xml:space="preserve">formance of each, we hooked up our controllers </w:t>
+      </w:r>
+      <w:proofErr w:type="spellStart"/>
+      <w:r>
+        <w:t>DTPacMan</w:t>
+      </w:r>
+      <w:proofErr w:type="spellEnd"/>
+      <w:r>
+        <w:t xml:space="preserve"> and </w:t>
+      </w:r>
+      <w:proofErr w:type="spellStart"/>
+      <w:r>
+        <w:t>RAPPacMan</w:t>
+      </w:r>
+      <w:proofErr w:type="spellEnd"/>
+      <w:r>
+        <w:t xml:space="preserve"> to the Executor class and created a </w:t>
+      </w:r>
+      <w:proofErr w:type="spellStart"/>
+      <w:r>
+        <w:t>runExperiment</w:t>
+      </w:r>
+      <w:proofErr w:type="spellEnd"/>
+      <w:r>
+        <w:t xml:space="preserve"> method that runs the game a set number of times in asynchronous mode with the visuals off, so it doesn’t take an inordinate amount of time to run a large amount of trials. We selected 100 runs as a good estimate of the average score obtained by each system – the experiment collects and prints the score for each run and then the average at the end. Results for the final iteration of each system can be found in “results.txt” of the root directory. The DT and RAP performed about the same – since the decision tree and RAP are both </w:t>
+      </w:r>
+      <w:proofErr w:type="gramStart"/>
+      <w:r>
+        <w:t>really only</w:t>
+      </w:r>
+      <w:proofErr w:type="gramEnd"/>
+      <w:r>
+        <w:t xml:space="preserve"> giving Pac-Man one move to do at any given point, they perform about the same given the same set of actions to perform. The average score for each of these was about 11,000 over the 100 runs.</w:t>
+      </w:r>
+    </w:p>
+    <w:p/>
+    <w:p/>
+    <w:p/>
     <w:sectPr>
       <w:pgSz w:w="12240" w:h="15840"/>
       <w:pgMar w:top="1440" w:right="1440" w:bottom="1440" w:left="1440" w:header="720" w:footer="720" w:gutter="0"/>
@@ -402,7 +467,7 @@
 </file>
 
 <file path=word/styles.xml><?xml version="1.0" encoding="utf-8"?>
-<w:styles xmlns:mc="http://schemas.openxmlformats.org/markup-compatibility/2006" xmlns:r="http://schemas.openxmlformats.org/officeDocument/2006/relationships" xmlns:w="http://schemas.openxmlformats.org/wordprocessingml/2006/main" xmlns:w14="http://schemas.microsoft.com/office/word/2010/wordml" xmlns:w15="http://schemas.microsoft.com/office/word/2012/wordml" mc:Ignorable="w14 w15">
+<w:styles xmlns:mc="http://schemas.openxmlformats.org/markup-compatibility/2006" xmlns:r="http://schemas.openxmlformats.org/officeDocument/2006/relationships" xmlns:w="http://schemas.openxmlformats.org/wordprocessingml/2006/main" xmlns:w14="http://schemas.microsoft.com/office/word/2010/wordml" xmlns:w15="http://schemas.microsoft.com/office/word/2012/wordml" xmlns:w16se="http://schemas.microsoft.com/office/word/2015/wordml/symex" mc:Ignorable="w14 w15 w16se">
   <w:docDefaults>
     <w:rPrDefault>
       <w:rPr>
@@ -414,7 +479,7 @@
     </w:rPrDefault>
     <w:pPrDefault/>
   </w:docDefaults>
-  <w:latentStyles w:defLockedState="0" w:defUIPriority="99" w:defSemiHidden="0" w:defUnhideWhenUsed="0" w:defQFormat="0" w:count="382">
+  <w:latentStyles w:defLockedState="0" w:defUIPriority="99" w:defSemiHidden="0" w:defUnhideWhenUsed="0" w:defQFormat="0" w:count="374">
     <w:lsdException w:name="Normal" w:uiPriority="0" w:qFormat="1"/>
     <w:lsdException w:name="heading 1" w:uiPriority="9" w:qFormat="1"/>
     <w:lsdException w:name="heading 2" w:semiHidden="1" w:uiPriority="9" w:unhideWhenUsed="1" w:qFormat="1"/>
@@ -571,15 +636,6 @@
     <w:lsdException w:name="Balloon Text" w:semiHidden="1" w:unhideWhenUsed="1"/>
     <w:lsdException w:name="Table Grid" w:uiPriority="39"/>
     <w:lsdException w:name="Table Theme" w:semiHidden="1" w:unhideWhenUsed="1"/>
-    <w:lsdException w:name="Note Level 1" w:semiHidden="1" w:unhideWhenUsed="1"/>
-    <w:lsdException w:name="Note Level 2" w:semiHidden="1" w:unhideWhenUsed="1"/>
-    <w:lsdException w:name="Note Level 3" w:semiHidden="1" w:unhideWhenUsed="1"/>
-    <w:lsdException w:name="Note Level 4" w:semiHidden="1" w:unhideWhenUsed="1"/>
-    <w:lsdException w:name="Note Level 5" w:semiHidden="1" w:unhideWhenUsed="1"/>
-    <w:lsdException w:name="Note Level 6" w:semiHidden="1" w:unhideWhenUsed="1"/>
-    <w:lsdException w:name="Note Level 7" w:semiHidden="1" w:unhideWhenUsed="1"/>
-    <w:lsdException w:name="Note Level 8" w:semiHidden="1" w:unhideWhenUsed="1"/>
-    <w:lsdException w:name="Note Level 9" w:semiHidden="1" w:unhideWhenUsed="1"/>
     <w:lsdException w:name="Placeholder Text" w:semiHidden="1"/>
     <w:lsdException w:name="No Spacing" w:uiPriority="1" w:qFormat="1"/>
     <w:lsdException w:name="Light Shading" w:uiPriority="60"/>

</xml_diff>